<commit_message>
added translations of spss script to R
</commit_message>
<xml_diff>
--- a/analyses/computational replication of meta-analysis via SPSS script/Documentation of attempt to computationally replicate the results of the meta-analysis.docx
+++ b/analyses/computational replication of meta-analysis via SPSS script/Documentation of attempt to computationally replicate the results of the meta-analysis.docx
@@ -61,24 +61,6 @@
       <w:r>
         <w:t xml:space="preserve"> code. </w:t>
       </w:r>
-      <w:r>
-        <w:t>A copy of this email chain is available in this folder (“</w:t>
-      </w:r>
-      <w:r>
-        <w:t xml:space="preserve">email </w:t>
-      </w:r>
-      <w:r>
-        <w:t>correspondence</w:t>
-      </w:r>
-      <w:r>
-        <w:t xml:space="preserve"> with Vahey</w:t>
-      </w:r>
-      <w:r>
-        <w:t>.pdf”)</w:t>
-      </w:r>
-      <w:r>
-        <w:t>.</w:t>
-      </w:r>
     </w:p>
     <w:p/>
     <w:p>
@@ -142,21 +124,7 @@
           <w:i/>
           <w:iCs/>
         </w:rPr>
-        <w:t>“</w:t>
-      </w:r>
-      <w:r>
-        <w:rPr>
-          <w:i/>
-          <w:iCs/>
-        </w:rPr>
-        <w:t>honestly, it would take me quite a bit of time to dig out those scripts from computer backups given that I performed the relevant analyses two computers ago. All of the relevant scripts should be available with the supplementary methods of all the papers mentioned -- can you try and obtain them that way and sure if you run into problems let me know and I'll see what I can do? For efficiency's sake I'm keen to postpone deep diving into the meta-analysis paper until there are specific criticisms for me to address</w:t>
-      </w:r>
-      <w:r>
-        <w:rPr>
-          <w:i/>
-          <w:iCs/>
-        </w:rPr>
-        <w:t>”</w:t>
+        <w:t>“honestly, it would take me quite a bit of time to dig out those scripts from computer backups given that I performed the relevant analyses two computers ago. All of the relevant scripts should be available with the supplementary methods of all the papers mentioned -- can you try and obtain them that way and sure if you run into problems let me know and I'll see what I can do? For efficiency's sake I'm keen to postpone deep diving into the meta-analysis paper until there are specific criticisms for me to address”</w:t>
       </w:r>
     </w:p>
     <w:p/>
@@ -192,40 +160,19 @@
         <w:t>analysis</w:t>
       </w:r>
       <w:r>
-        <w:t>” on 27/06/2019. A copy of the presentation is available in this folder (</w:t>
-      </w:r>
-      <w:r>
-        <w:t>“</w:t>
-      </w:r>
-      <w:r>
-        <w:t>Hussey - 2019 - IRAP’s Predictive Validity - Updating a recent meta</w:t>
-      </w:r>
-      <w:r>
-        <w:t>-</w:t>
-      </w:r>
-      <w:r>
-        <w:t>analysis</w:t>
-      </w:r>
-      <w:r>
-        <w:t>.pdf”</w:t>
-      </w:r>
-      <w:r>
-        <w:t>).</w:t>
-      </w:r>
-      <w:r>
-        <w:t xml:space="preserve"> </w:t>
-      </w:r>
-      <w:r>
-        <w:t xml:space="preserve">This talk contained a OSF link to all my data, code and materials at the time for this project. I informed Vahey in April that I would be giving the talk, and that I would make all my materials available to him. </w:t>
-      </w:r>
-      <w:r>
-        <w:t>Vahey was a member of the audience</w:t>
-      </w:r>
-      <w:r>
-        <w:t xml:space="preserve"> and asked several questions. </w:t>
-      </w:r>
-      <w:r>
-        <w:t xml:space="preserve">Vahey has not contacted me since with any questions, issues, responses, comments, etc. </w:t>
+        <w:t xml:space="preserve">” on 27/06/2019. </w:t>
+      </w:r>
+      <w:r>
+        <w:t xml:space="preserve">This talk contained a OSF link to all my data, code and materials at the time for this project. I informed Vahey in April that I would be giving the talk, and that I would make all my materials available to him. Vahey was a member of the audience and asked several questions. </w:t>
+      </w:r>
+      <w:r>
+        <w:t xml:space="preserve">I have not heard from the authors of </w:t>
+      </w:r>
+      <w:r>
+        <w:t xml:space="preserve">Vahey </w:t>
+      </w:r>
+      <w:r>
+        <w:t xml:space="preserve">et al. (2015) since. </w:t>
       </w:r>
     </w:p>
     <w:p/>
@@ -298,10 +245,7 @@
       </w:r>
       <w:proofErr w:type="spellEnd"/>
       <w:r>
-        <w:t>”)</w:t>
-      </w:r>
-      <w:r>
-        <w:t xml:space="preserve"> </w:t>
+        <w:t xml:space="preserve">”) </w:t>
       </w:r>
       <w:r>
         <w:t xml:space="preserve">from </w:t>
@@ -318,10 +262,7 @@
         </w:r>
       </w:hyperlink>
       <w:r>
-        <w:t xml:space="preserve">. This was </w:t>
-      </w:r>
-      <w:r>
-        <w:t xml:space="preserve">redownloaded </w:t>
+        <w:t xml:space="preserve">. This was redownloaded </w:t>
       </w:r>
       <w:r>
         <w:t>on 16-08-2022</w:t>
@@ -418,10 +359,7 @@
         <w:t>values that Vahey et al report in their forest plot (Fig 1, p. 62</w:t>
       </w:r>
       <w:r>
-        <w:t xml:space="preserve">; see </w:t>
-      </w:r>
-      <w:r>
-        <w:t>“</w:t>
+        <w:t>; see “</w:t>
       </w:r>
       <w:r>
         <w:t>modified</w:t>
@@ -433,10 +371,7 @@
         <w:t>data from Vahey et al.'s forest plot</w:t>
       </w:r>
       <w:r>
-        <w:t>.csv”</w:t>
-      </w:r>
-      <w:r>
-        <w:t xml:space="preserve"> for file</w:t>
+        <w:t>.csv” for file</w:t>
       </w:r>
       <w:r>
         <w:t xml:space="preserve">). </w:t>
@@ -475,13 +410,7 @@
         <w:t xml:space="preserve">removed lines 15 to 24 of the SPSS script which rename and recode the variables, as these were now redundant. I changed line 36 to the appropriate local directory on my computer. </w:t>
       </w:r>
       <w:r>
-        <w:t>80% credibility intervals were changed to 95% credibility intervals as Vahey et al reported the latter. This involved changing both the text labels and the multiplier (i.e., to +/- 1.96</w:t>
-      </w:r>
-      <w:r>
-        <w:t xml:space="preserve"> on lines 113, 116, 117, 149 and 149</w:t>
-      </w:r>
-      <w:r>
-        <w:t>).</w:t>
+        <w:t>80% credibility intervals were changed to 95% credibility intervals as Vahey et al reported the latter. This involved changing both the text labels and the multiplier (i.e., to +/- 1.96 on lines 113, 116, 117, 149 and 149).</w:t>
       </w:r>
       <w:r>
         <w:t xml:space="preserve"> </w:t>
@@ -945,10 +874,7 @@
           </w:tcPr>
           <w:p>
             <w:r>
-              <w:t xml:space="preserve">    </w:t>
-            </w:r>
-            <w:r>
-              <w:t>Lower</w:t>
+              <w:t xml:space="preserve">    Lower</w:t>
             </w:r>
           </w:p>
         </w:tc>

</xml_diff>